<commit_message>
Aggiunta documentazione nella cartella "documenti"
</commit_message>
<xml_diff>
--- a/documenti/Ingegneria del Software - Release 2 - CASI D'USO.docx
+++ b/documenti/Ingegneria del Software - Release 2 - CASI D'USO.docx
@@ -1,6 +1,6 @@
 
 <file path=word/document.xml><?xml version="1.0" encoding="utf-8"?>
-<w:document xmlns:wpc="http://schemas.microsoft.com/office/word/2010/wordprocessingCanvas" xmlns:cx="http://schemas.microsoft.com/office/drawing/2014/chartex" xmlns:cx1="http://schemas.microsoft.com/office/drawing/2015/9/8/chartex" xmlns:mc="http://schemas.openxmlformats.org/markup-compatibility/2006" xmlns:o="urn:schemas-microsoft-com:office:office" xmlns:r="http://schemas.openxmlformats.org/officeDocument/2006/relationships" xmlns:m="http://schemas.openxmlformats.org/officeDocument/2006/math" xmlns:v="urn:schemas-microsoft-com:vml" xmlns:wp14="http://schemas.microsoft.com/office/word/2010/wordprocessingDrawing" xmlns:wp="http://schemas.openxmlformats.org/drawingml/2006/wordprocessingDrawing" xmlns:w10="urn:schemas-microsoft-com:office:word" xmlns:w="http://schemas.openxmlformats.org/wordprocessingml/2006/main" xmlns:w14="http://schemas.microsoft.com/office/word/2010/wordml" xmlns:w15="http://schemas.microsoft.com/office/word/2012/wordml" xmlns:w16se="http://schemas.microsoft.com/office/word/2015/wordml/symex" xmlns:wpg="http://schemas.microsoft.com/office/word/2010/wordprocessingGroup" xmlns:wpi="http://schemas.microsoft.com/office/word/2010/wordprocessingInk" xmlns:wne="http://schemas.microsoft.com/office/word/2006/wordml" xmlns:wps="http://schemas.microsoft.com/office/word/2010/wordprocessingShape" mc:Ignorable="w14 w15 w16se wp14">
+<w:document xmlns:wpc="http://schemas.microsoft.com/office/word/2010/wordprocessingCanvas" xmlns:cx="http://schemas.microsoft.com/office/drawing/2014/chartex" xmlns:cx1="http://schemas.microsoft.com/office/drawing/2015/9/8/chartex" xmlns:cx2="http://schemas.microsoft.com/office/drawing/2015/10/21/chartex" xmlns:cx3="http://schemas.microsoft.com/office/drawing/2016/5/9/chartex" xmlns:cx4="http://schemas.microsoft.com/office/drawing/2016/5/10/chartex" xmlns:cx5="http://schemas.microsoft.com/office/drawing/2016/5/11/chartex" xmlns:cx6="http://schemas.microsoft.com/office/drawing/2016/5/12/chartex" xmlns:cx7="http://schemas.microsoft.com/office/drawing/2016/5/13/chartex" xmlns:cx8="http://schemas.microsoft.com/office/drawing/2016/5/14/chartex" xmlns:mc="http://schemas.openxmlformats.org/markup-compatibility/2006" xmlns:aink="http://schemas.microsoft.com/office/drawing/2016/ink" xmlns:am3d="http://schemas.microsoft.com/office/drawing/2017/model3d" xmlns:o="urn:schemas-microsoft-com:office:office" xmlns:r="http://schemas.openxmlformats.org/officeDocument/2006/relationships" xmlns:m="http://schemas.openxmlformats.org/officeDocument/2006/math" xmlns:v="urn:schemas-microsoft-com:vml" xmlns:wp14="http://schemas.microsoft.com/office/word/2010/wordprocessingDrawing" xmlns:wp="http://schemas.openxmlformats.org/drawingml/2006/wordprocessingDrawing" xmlns:w10="urn:schemas-microsoft-com:office:word" xmlns:w="http://schemas.openxmlformats.org/wordprocessingml/2006/main" xmlns:w14="http://schemas.microsoft.com/office/word/2010/wordml" xmlns:w15="http://schemas.microsoft.com/office/word/2012/wordml" xmlns:w16cid="http://schemas.microsoft.com/office/word/2016/wordml/cid" xmlns:w16se="http://schemas.microsoft.com/office/word/2015/wordml/symex" xmlns:wpg="http://schemas.microsoft.com/office/word/2010/wordprocessingGroup" xmlns:wpi="http://schemas.microsoft.com/office/word/2010/wordprocessingInk" xmlns:wne="http://schemas.microsoft.com/office/word/2006/wordml" xmlns:wps="http://schemas.microsoft.com/office/word/2010/wordprocessingShape" mc:Ignorable="w14 w15 w16se w16cid wp14">
   <w:body>
     <w:tbl>
       <w:tblPr>
@@ -129,7 +129,10 @@
               <w:t xml:space="preserve">1. </w:t>
             </w:r>
             <w:r>
-              <w:t xml:space="preserve">L’operatore </w:t>
+              <w:t>&lt;&lt;Include&gt;&gt; Login, dopo cui l</w:t>
+            </w:r>
+            <w:r>
+              <w:t xml:space="preserve">’operatore </w:t>
             </w:r>
             <w:r>
               <w:t>sceglie l</w:t>
@@ -631,7 +634,10 @@
               <w:t xml:space="preserve">1. </w:t>
             </w:r>
             <w:r>
-              <w:t>L’utente</w:t>
+              <w:t>&lt;&lt;Include&gt;&gt; Login, dopo cui l</w:t>
+            </w:r>
+            <w:r>
+              <w:t>’utente</w:t>
             </w:r>
             <w:r>
               <w:t xml:space="preserve"> sceglie la funzione “R</w:t>
@@ -916,7 +922,15 @@
               <w:cnfStyle w:val="000000000000" w:firstRow="0" w:lastRow="0" w:firstColumn="0" w:lastColumn="0" w:oddVBand="0" w:evenVBand="0" w:oddHBand="0" w:evenHBand="0" w:firstRowFirstColumn="0" w:firstRowLastColumn="0" w:lastRowFirstColumn="0" w:lastRowLastColumn="0"/>
             </w:pPr>
             <w:r>
-              <w:t>1. L’operatore sceglie la funzione “</w:t>
+              <w:t xml:space="preserve">1. </w:t>
+            </w:r>
+            <w:r>
+              <w:t>&lt;&lt;Include&gt;&gt; Login, dopo cui l</w:t>
+            </w:r>
+            <w:bookmarkStart w:id="0" w:name="_GoBack"/>
+            <w:bookmarkEnd w:id="0"/>
+            <w:r>
+              <w:t>’operatore sceglie la funzione “</w:t>
             </w:r>
             <w:r>
               <w:t xml:space="preserve">Visualizza elenco </w:t>
@@ -1063,8 +1077,6 @@
             <w:r>
               <w:t>a risorsa presente</w:t>
             </w:r>
-            <w:bookmarkStart w:id="0" w:name="_GoBack"/>
-            <w:bookmarkEnd w:id="0"/>
             <w:r>
               <w:t>”</w:t>
             </w:r>
@@ -1104,7 +1116,7 @@
 </file>
 
 <file path=word/numbering.xml><?xml version="1.0" encoding="utf-8"?>
-<w:numbering xmlns:wpc="http://schemas.microsoft.com/office/word/2010/wordprocessingCanvas" xmlns:cx="http://schemas.microsoft.com/office/drawing/2014/chartex" xmlns:cx1="http://schemas.microsoft.com/office/drawing/2015/9/8/chartex" xmlns:mc="http://schemas.openxmlformats.org/markup-compatibility/2006" xmlns:o="urn:schemas-microsoft-com:office:office" xmlns:r="http://schemas.openxmlformats.org/officeDocument/2006/relationships" xmlns:m="http://schemas.openxmlformats.org/officeDocument/2006/math" xmlns:v="urn:schemas-microsoft-com:vml" xmlns:wp14="http://schemas.microsoft.com/office/word/2010/wordprocessingDrawing" xmlns:wp="http://schemas.openxmlformats.org/drawingml/2006/wordprocessingDrawing" xmlns:w10="urn:schemas-microsoft-com:office:word" xmlns:w="http://schemas.openxmlformats.org/wordprocessingml/2006/main" xmlns:w14="http://schemas.microsoft.com/office/word/2010/wordml" xmlns:w15="http://schemas.microsoft.com/office/word/2012/wordml" xmlns:w16se="http://schemas.microsoft.com/office/word/2015/wordml/symex" xmlns:wpg="http://schemas.microsoft.com/office/word/2010/wordprocessingGroup" xmlns:wpi="http://schemas.microsoft.com/office/word/2010/wordprocessingInk" xmlns:wne="http://schemas.microsoft.com/office/word/2006/wordml" xmlns:wps="http://schemas.microsoft.com/office/word/2010/wordprocessingShape" mc:Ignorable="w14 w15 w16se wp14">
+<w:numbering xmlns:wpc="http://schemas.microsoft.com/office/word/2010/wordprocessingCanvas" xmlns:cx="http://schemas.microsoft.com/office/drawing/2014/chartex" xmlns:cx1="http://schemas.microsoft.com/office/drawing/2015/9/8/chartex" xmlns:cx2="http://schemas.microsoft.com/office/drawing/2015/10/21/chartex" xmlns:cx3="http://schemas.microsoft.com/office/drawing/2016/5/9/chartex" xmlns:cx4="http://schemas.microsoft.com/office/drawing/2016/5/10/chartex" xmlns:cx5="http://schemas.microsoft.com/office/drawing/2016/5/11/chartex" xmlns:cx6="http://schemas.microsoft.com/office/drawing/2016/5/12/chartex" xmlns:cx7="http://schemas.microsoft.com/office/drawing/2016/5/13/chartex" xmlns:cx8="http://schemas.microsoft.com/office/drawing/2016/5/14/chartex" xmlns:mc="http://schemas.openxmlformats.org/markup-compatibility/2006" xmlns:aink="http://schemas.microsoft.com/office/drawing/2016/ink" xmlns:am3d="http://schemas.microsoft.com/office/drawing/2017/model3d" xmlns:o="urn:schemas-microsoft-com:office:office" xmlns:r="http://schemas.openxmlformats.org/officeDocument/2006/relationships" xmlns:m="http://schemas.openxmlformats.org/officeDocument/2006/math" xmlns:v="urn:schemas-microsoft-com:vml" xmlns:wp14="http://schemas.microsoft.com/office/word/2010/wordprocessingDrawing" xmlns:wp="http://schemas.openxmlformats.org/drawingml/2006/wordprocessingDrawing" xmlns:w10="urn:schemas-microsoft-com:office:word" xmlns:w="http://schemas.openxmlformats.org/wordprocessingml/2006/main" xmlns:w14="http://schemas.microsoft.com/office/word/2010/wordml" xmlns:w15="http://schemas.microsoft.com/office/word/2012/wordml" xmlns:w16cid="http://schemas.microsoft.com/office/word/2016/wordml/cid" xmlns:w16se="http://schemas.microsoft.com/office/word/2015/wordml/symex" xmlns:wpg="http://schemas.microsoft.com/office/word/2010/wordprocessingGroup" xmlns:wpi="http://schemas.microsoft.com/office/word/2010/wordprocessingInk" xmlns:wne="http://schemas.microsoft.com/office/word/2006/wordml" xmlns:wps="http://schemas.microsoft.com/office/word/2010/wordprocessingShape" mc:Ignorable="w14 w15 w16se w16cid wp14">
   <w:abstractNum w:abstractNumId="0" w15:restartNumberingAfterBreak="0">
     <w:nsid w:val="018B625B"/>
     <w:multiLevelType w:val="hybridMultilevel"/>
@@ -2385,7 +2397,7 @@
 </file>
 
 <file path=word/styles.xml><?xml version="1.0" encoding="utf-8"?>
-<w:styles xmlns:mc="http://schemas.openxmlformats.org/markup-compatibility/2006" xmlns:r="http://schemas.openxmlformats.org/officeDocument/2006/relationships" xmlns:w="http://schemas.openxmlformats.org/wordprocessingml/2006/main" xmlns:w14="http://schemas.microsoft.com/office/word/2010/wordml" xmlns:w15="http://schemas.microsoft.com/office/word/2012/wordml" xmlns:w16se="http://schemas.microsoft.com/office/word/2015/wordml/symex" mc:Ignorable="w14 w15 w16se">
+<w:styles xmlns:mc="http://schemas.openxmlformats.org/markup-compatibility/2006" xmlns:r="http://schemas.openxmlformats.org/officeDocument/2006/relationships" xmlns:w="http://schemas.openxmlformats.org/wordprocessingml/2006/main" xmlns:w14="http://schemas.microsoft.com/office/word/2010/wordml" xmlns:w15="http://schemas.microsoft.com/office/word/2012/wordml" xmlns:w16cid="http://schemas.microsoft.com/office/word/2016/wordml/cid" xmlns:w16se="http://schemas.microsoft.com/office/word/2015/wordml/symex" mc:Ignorable="w14 w15 w16se w16cid">
   <w:docDefaults>
     <w:rPrDefault>
       <w:rPr>
@@ -2401,7 +2413,7 @@
       </w:pPr>
     </w:pPrDefault>
   </w:docDefaults>
-  <w:latentStyles w:defLockedState="0" w:defUIPriority="99" w:defSemiHidden="0" w:defUnhideWhenUsed="0" w:defQFormat="0" w:count="371">
+  <w:latentStyles w:defLockedState="0" w:defUIPriority="99" w:defSemiHidden="0" w:defUnhideWhenUsed="0" w:defQFormat="0" w:count="375">
     <w:lsdException w:name="Normal" w:uiPriority="0" w:qFormat="1"/>
     <w:lsdException w:name="heading 1" w:uiPriority="9" w:qFormat="1"/>
     <w:lsdException w:name="heading 2" w:semiHidden="1" w:uiPriority="9" w:unhideWhenUsed="1" w:qFormat="1"/>
@@ -2507,7 +2519,6 @@
     <w:lsdException w:name="HTML Sample" w:semiHidden="1" w:unhideWhenUsed="1"/>
     <w:lsdException w:name="HTML Typewriter" w:semiHidden="1" w:unhideWhenUsed="1"/>
     <w:lsdException w:name="HTML Variable" w:semiHidden="1" w:unhideWhenUsed="1"/>
-    <w:lsdException w:name="Normal Table" w:semiHidden="1" w:unhideWhenUsed="1"/>
     <w:lsdException w:name="annotation subject" w:semiHidden="1" w:unhideWhenUsed="1"/>
     <w:lsdException w:name="No List" w:semiHidden="1" w:unhideWhenUsed="1"/>
     <w:lsdException w:name="Outline List 1" w:semiHidden="1" w:unhideWhenUsed="1"/>
@@ -2551,10 +2562,8 @@
     <w:lsdException w:name="Table Elegant" w:semiHidden="1" w:unhideWhenUsed="1"/>
     <w:lsdException w:name="Table Professional" w:semiHidden="1" w:unhideWhenUsed="1"/>
     <w:lsdException w:name="Table Subtle 1" w:semiHidden="1" w:unhideWhenUsed="1"/>
-    <w:lsdException w:name="Table Subtle 2" w:semiHidden="1" w:unhideWhenUsed="1"/>
     <w:lsdException w:name="Table Web 1" w:semiHidden="1" w:unhideWhenUsed="1"/>
     <w:lsdException w:name="Table Web 2" w:semiHidden="1" w:unhideWhenUsed="1"/>
-    <w:lsdException w:name="Table Web 3" w:semiHidden="1" w:unhideWhenUsed="1"/>
     <w:lsdException w:name="Balloon Text" w:semiHidden="1" w:unhideWhenUsed="1"/>
     <w:lsdException w:name="Table Grid" w:uiPriority="39"/>
     <w:lsdException w:name="Table Theme" w:semiHidden="1" w:unhideWhenUsed="1"/>
@@ -2773,18 +2782,23 @@
     <w:lsdException w:name="List Table 5 Dark Accent 6" w:uiPriority="50"/>
     <w:lsdException w:name="List Table 6 Colorful Accent 6" w:uiPriority="51"/>
     <w:lsdException w:name="List Table 7 Colorful Accent 6" w:uiPriority="52"/>
+    <w:lsdException w:name="Mention" w:semiHidden="1" w:unhideWhenUsed="1"/>
+    <w:lsdException w:name="Smart Hyperlink" w:semiHidden="1" w:unhideWhenUsed="1"/>
+    <w:lsdException w:name="Hashtag" w:semiHidden="1" w:unhideWhenUsed="1"/>
+    <w:lsdException w:name="Unresolved Mention" w:semiHidden="1" w:unhideWhenUsed="1"/>
   </w:latentStyles>
-  <w:style w:type="paragraph" w:default="1" w:styleId="Normal">
+  <w:style w:type="paragraph" w:default="1" w:styleId="Normale">
     <w:name w:val="Normal"/>
     <w:qFormat/>
     <w:rsid w:val="0069298C"/>
   </w:style>
-  <w:style w:type="character" w:default="1" w:styleId="DefaultParagraphFont">
+  <w:style w:type="character" w:default="1" w:styleId="Carpredefinitoparagrafo">
     <w:name w:val="Default Paragraph Font"/>
     <w:uiPriority w:val="1"/>
+    <w:semiHidden/>
     <w:unhideWhenUsed/>
   </w:style>
-  <w:style w:type="table" w:default="1" w:styleId="TableNormal">
+  <w:style w:type="table" w:default="1" w:styleId="Tabellanormale">
     <w:name w:val="Normal Table"/>
     <w:uiPriority w:val="99"/>
     <w:semiHidden/>
@@ -2799,15 +2813,15 @@
       </w:tblCellMar>
     </w:tblPr>
   </w:style>
-  <w:style w:type="numbering" w:default="1" w:styleId="NoList">
+  <w:style w:type="numbering" w:default="1" w:styleId="Nessunelenco">
     <w:name w:val="No List"/>
     <w:uiPriority w:val="99"/>
     <w:semiHidden/>
     <w:unhideWhenUsed/>
   </w:style>
-  <w:style w:type="table" w:styleId="TableGrid">
+  <w:style w:type="table" w:styleId="Grigliatabella">
     <w:name w:val="Table Grid"/>
-    <w:basedOn w:val="TableNormal"/>
+    <w:basedOn w:val="Tabellanormale"/>
     <w:uiPriority w:val="39"/>
     <w:rsid w:val="00AD4C66"/>
     <w:pPr>
@@ -2826,7 +2840,7 @@
   </w:style>
   <w:style w:type="table" w:customStyle="1" w:styleId="PlainTable11">
     <w:name w:val="Plain Table 11"/>
-    <w:basedOn w:val="TableNormal"/>
+    <w:basedOn w:val="Tabellanormale"/>
     <w:uiPriority w:val="41"/>
     <w:rsid w:val="00AD4C66"/>
     <w:pPr>
@@ -2887,9 +2901,9 @@
       </w:tcPr>
     </w:tblStylePr>
   </w:style>
-  <w:style w:type="paragraph" w:styleId="ListParagraph">
+  <w:style w:type="paragraph" w:styleId="Paragrafoelenco">
     <w:name w:val="List Paragraph"/>
-    <w:basedOn w:val="Normal"/>
+    <w:basedOn w:val="Normale"/>
     <w:uiPriority w:val="34"/>
     <w:qFormat/>
     <w:rsid w:val="00675446"/>
@@ -2900,7 +2914,7 @@
   </w:style>
   <w:style w:type="table" w:customStyle="1" w:styleId="ListTable3-Accent51">
     <w:name w:val="List Table 3 - Accent 51"/>
-    <w:basedOn w:val="TableNormal"/>
+    <w:basedOn w:val="Tabellanormale"/>
     <w:uiPriority w:val="48"/>
     <w:rsid w:val="00202EE5"/>
     <w:pPr>
@@ -3291,7 +3305,7 @@
 </file>
 
 <file path=customXml/itemProps1.xml><?xml version="1.0" encoding="utf-8"?>
-<ds:datastoreItem xmlns:ds="http://schemas.openxmlformats.org/officeDocument/2006/customXml" ds:itemID="{F0D62A88-270D-4859-9E79-08912384BF9D}">
+<ds:datastoreItem xmlns:ds="http://schemas.openxmlformats.org/officeDocument/2006/customXml" ds:itemID="{A9AA8D27-33D8-4535-B823-3861C6968281}">
   <ds:schemaRefs>
     <ds:schemaRef ds:uri="http://schemas.openxmlformats.org/officeDocument/2006/bibliography"/>
   </ds:schemaRefs>

</xml_diff>

<commit_message>
Il mattino ha l'horror in bocca
Casini vari
</commit_message>
<xml_diff>
--- a/documenti/Ingegneria del Software - Release 2 - CASI D'USO.docx
+++ b/documenti/Ingegneria del Software - Release 2 - CASI D'USO.docx
@@ -183,7 +183,17 @@
               <w:cnfStyle w:val="000000000000" w:firstRow="0" w:lastRow="0" w:firstColumn="0" w:lastColumn="0" w:oddVBand="0" w:evenVBand="0" w:oddHBand="0" w:evenHBand="0" w:firstRowFirstColumn="0" w:firstRowLastColumn="0" w:lastRowFirstColumn="0" w:lastRowLastColumn="0"/>
             </w:pPr>
             <w:r>
-              <w:t>4. Il sistema verifica se tale risorsa è già presente nel database</w:t>
+              <w:t>4.</w:t>
+            </w:r>
+            <w:r>
+              <w:t xml:space="preserve"> Il sistema chiede </w:t>
+            </w:r>
+            <w:r>
+              <w:t>di definire gradualmente il percorso in cui inserire la risorsa,</w:t>
+            </w:r>
+            <w:r>
+              <w:br/>
+              <w:t xml:space="preserve">     mostrando le sottocartelle disponibili volta per volta</w:t>
             </w:r>
           </w:p>
           <w:p>
@@ -192,17 +202,16 @@
               <w:cnfStyle w:val="000000000000" w:firstRow="0" w:lastRow="0" w:firstColumn="0" w:lastColumn="0" w:oddVBand="0" w:evenVBand="0" w:oddHBand="0" w:evenHBand="0" w:firstRowFirstColumn="0" w:firstRowLastColumn="0" w:lastRowFirstColumn="0" w:lastRowLastColumn="0"/>
             </w:pPr>
             <w:r>
-              <w:t>5</w:t>
-            </w:r>
-            <w:r>
-              <w:t xml:space="preserve">. Il sistema chiede </w:t>
-            </w:r>
-            <w:r>
-              <w:t>di definire gradualmente il percorso in cui inserire la risorsa,</w:t>
-            </w:r>
-            <w:r>
-              <w:br/>
-              <w:t xml:space="preserve">     mostrando le sottocartelle disponibili volta per volta</w:t>
+              <w:t xml:space="preserve">     </w:t>
+            </w:r>
+            <w:r>
+              <w:rPr>
+                <w:u w:val="single"/>
+              </w:rPr>
+              <w:t>Postcondizione</w:t>
+            </w:r>
+            <w:r>
+              <w:t>: viene creato un percorso valido in cui inserire la risorsa</w:t>
             </w:r>
           </w:p>
           <w:p>
@@ -211,16 +220,10 @@
               <w:cnfStyle w:val="000000000000" w:firstRow="0" w:lastRow="0" w:firstColumn="0" w:lastColumn="0" w:oddVBand="0" w:evenVBand="0" w:oddHBand="0" w:evenHBand="0" w:firstRowFirstColumn="0" w:firstRowLastColumn="0" w:lastRowFirstColumn="0" w:lastRowLastColumn="0"/>
             </w:pPr>
             <w:r>
-              <w:t xml:space="preserve">     </w:t>
-            </w:r>
-            <w:r>
-              <w:rPr>
-                <w:u w:val="single"/>
-              </w:rPr>
-              <w:t>Postcondizione</w:t>
-            </w:r>
-            <w:r>
-              <w:t>: viene creato un percorso valido in cui inserire la risorsa</w:t>
+              <w:t xml:space="preserve">5. </w:t>
+            </w:r>
+            <w:r>
+              <w:t>Il sistema verifica se tale risorsa è già presente nel database</w:t>
             </w:r>
           </w:p>
           <w:p>
@@ -335,7 +338,7 @@
               <w:cnfStyle w:val="000000100000" w:firstRow="0" w:lastRow="0" w:firstColumn="0" w:lastColumn="0" w:oddVBand="0" w:evenVBand="0" w:oddHBand="1" w:evenHBand="0" w:firstRowFirstColumn="0" w:firstRowLastColumn="0" w:lastRowFirstColumn="0" w:lastRowLastColumn="0"/>
             </w:pPr>
             <w:r>
-              <w:t>4</w:t>
+              <w:t>5</w:t>
             </w:r>
             <w:r>
               <w:rPr>
@@ -368,6 +371,9 @@
           <w:p>
             <w:pPr>
               <w:cnfStyle w:val="000000100000" w:firstRow="0" w:lastRow="0" w:firstColumn="0" w:lastColumn="0" w:oddVBand="0" w:evenVBand="0" w:oddHBand="1" w:evenHBand="0" w:firstRowFirstColumn="0" w:firstRowLastColumn="0" w:lastRowFirstColumn="0" w:lastRowLastColumn="0"/>
+              <w:rPr>
+                <w:b/>
+              </w:rPr>
             </w:pPr>
             <w:r>
               <w:t xml:space="preserve">       </w:t>
@@ -376,152 +382,12 @@
               <w:t xml:space="preserve">Il sistema </w:t>
             </w:r>
             <w:r>
-              <w:t>chiede se</w:t>
-            </w:r>
-            <w:r>
-              <w:t xml:space="preserve"> annullare o modificare i dati</w:t>
-            </w:r>
-          </w:p>
-          <w:tbl>
-            <w:tblPr>
-              <w:tblStyle w:val="ListTable3-Accent51"/>
-              <w:tblW w:w="0" w:type="auto"/>
-              <w:tblInd w:w="308" w:type="dxa"/>
-              <w:tblLook w:val="0400" w:firstRow="0" w:lastRow="0" w:firstColumn="0" w:lastColumn="0" w:noHBand="0" w:noVBand="1"/>
-            </w:tblPr>
-            <w:tblGrid>
-              <w:gridCol w:w="1559"/>
-              <w:gridCol w:w="6122"/>
-            </w:tblGrid>
-            <w:tr>
-              <w:trPr>
-                <w:cnfStyle w:val="000000100000" w:firstRow="0" w:lastRow="0" w:firstColumn="0" w:lastColumn="0" w:oddVBand="0" w:evenVBand="0" w:oddHBand="1" w:evenHBand="0" w:firstRowFirstColumn="0" w:firstRowLastColumn="0" w:lastRowFirstColumn="0" w:lastRowLastColumn="0"/>
-              </w:trPr>
-              <w:tc>
-                <w:tcPr>
-                  <w:tcW w:w="1559" w:type="dxa"/>
-                </w:tcPr>
-                <w:p>
-                  <w:pPr>
-                    <w:rPr>
-                      <w:b/>
-                    </w:rPr>
-                  </w:pPr>
-                  <w:r>
-                    <w:rPr>
-                      <w:b/>
-                      <w:i/>
-                    </w:rPr>
-                    <w:t>Scenario alternativo</w:t>
-                  </w:r>
-                </w:p>
-              </w:tc>
-              <w:tc>
-                <w:tcPr>
-                  <w:tcW w:w="6122" w:type="dxa"/>
-                </w:tcPr>
-                <w:p>
-                  <w:r>
-                    <w:t>4</w:t>
-                  </w:r>
-                  <w:r>
-                    <w:rPr>
-                      <w:vertAlign w:val="subscript"/>
-                    </w:rPr>
-                    <w:t>a1</w:t>
-                  </w:r>
-                  <w:r>
-                    <w:t>. L’utente</w:t>
-                  </w:r>
-                  <w:r>
-                    <w:t xml:space="preserve"> decide di annullare</w:t>
-                  </w:r>
-                </w:p>
-                <w:p>
-                  <w:pPr>
-                    <w:rPr>
-                      <w:b/>
-                    </w:rPr>
-                  </w:pPr>
-                  <w:r>
-                    <w:rPr>
-                      <w:b/>
-                    </w:rPr>
-                    <w:t>Fine</w:t>
-                  </w:r>
-                </w:p>
-              </w:tc>
-            </w:tr>
-            <w:tr>
-              <w:tc>
-                <w:tcPr>
-                  <w:tcW w:w="1559" w:type="dxa"/>
-                </w:tcPr>
-                <w:p>
-                  <w:pPr>
-                    <w:rPr>
-                      <w:b/>
-                    </w:rPr>
-                  </w:pPr>
-                  <w:r>
-                    <w:rPr>
-                      <w:b/>
-                      <w:i/>
-                    </w:rPr>
-                    <w:t>Scenario alternativo</w:t>
-                  </w:r>
-                </w:p>
-              </w:tc>
-              <w:tc>
-                <w:tcPr>
-                  <w:tcW w:w="6122" w:type="dxa"/>
-                </w:tcPr>
-                <w:p>
-                  <w:r>
-                    <w:t>4</w:t>
-                  </w:r>
-                  <w:r>
-                    <w:rPr>
-                      <w:vertAlign w:val="subscript"/>
-                    </w:rPr>
-                    <w:t>a1</w:t>
-                  </w:r>
-                  <w:r>
-                    <w:t>. L’utente</w:t>
-                  </w:r>
-                  <w:r>
-                    <w:t xml:space="preserve"> decide di modificare i dati</w:t>
-                  </w:r>
-                </w:p>
-                <w:p>
-                  <w:r>
-                    <w:t>4</w:t>
-                  </w:r>
-                  <w:r>
-                    <w:rPr>
-                      <w:vertAlign w:val="subscript"/>
-                    </w:rPr>
-                    <w:t>a2</w:t>
-                  </w:r>
-                  <w:r>
-                    <w:t>. Il sistema torna al punto 2</w:t>
-                  </w:r>
-                </w:p>
-              </w:tc>
-            </w:tr>
-          </w:tbl>
-          <w:p>
-            <w:pPr>
-              <w:cnfStyle w:val="000000100000" w:firstRow="0" w:lastRow="0" w:firstColumn="0" w:lastColumn="0" w:oddVBand="0" w:evenVBand="0" w:oddHBand="1" w:evenHBand="0" w:firstRowFirstColumn="0" w:firstRowLastColumn="0" w:lastRowFirstColumn="0" w:lastRowLastColumn="0"/>
-              <w:rPr>
-                <w:b/>
-              </w:rPr>
-            </w:pPr>
-            <w:r>
-              <w:rPr>
-                <w:b/>
-              </w:rPr>
-              <w:t>Fine</w:t>
+              <w:t>visualizza un messaggio di errore ed esce dalla sezione ”</w:t>
+            </w:r>
+            <w:bookmarkStart w:id="0" w:name="_GoBack"/>
+            <w:bookmarkEnd w:id="0"/>
+            <w:r>
+              <w:t>Aggiunta risorsa”</w:t>
             </w:r>
           </w:p>
         </w:tc>
@@ -573,10 +439,7 @@
               <w:t>Precondizione</w:t>
             </w:r>
             <w:r>
-              <w:t xml:space="preserve">: </w:t>
-            </w:r>
-            <w:r>
-              <w:t>la cartella inserita non esiste</w:t>
+              <w:t>: la cartella inserita non esiste</w:t>
             </w:r>
           </w:p>
           <w:p>
@@ -587,10 +450,7 @@
               </w:rPr>
             </w:pPr>
             <w:r>
-              <w:t xml:space="preserve">       </w:t>
-            </w:r>
-            <w:r>
-              <w:t>Il sistema continua a chiedere input fino a quando non viene inserita una cartella</w:t>
+              <w:t xml:space="preserve">       Il sistema continua a chiedere input fino a quando non viene inserita una cartella</w:t>
             </w:r>
             <w:r>
               <w:br/>
@@ -776,10 +636,14 @@
               <w:t>2</w:t>
             </w:r>
             <w:r>
-              <w:t xml:space="preserve">. Il sistema verifica se </w:t>
-            </w:r>
-            <w:r>
-              <w:t>tale risorsa è presente nel database</w:t>
+              <w:t xml:space="preserve">. Il sistema </w:t>
+            </w:r>
+            <w:r>
+              <w:t>chiede all’operatore di inserire parole chiave per facilitare la ricerca del file</w:t>
+            </w:r>
+            <w:r>
+              <w:br/>
+              <w:t xml:space="preserve">    da rimuovere</w:t>
             </w:r>
           </w:p>
           <w:p>
@@ -787,7 +651,18 @@
               <w:cnfStyle w:val="000000000000" w:firstRow="0" w:lastRow="0" w:firstColumn="0" w:lastColumn="0" w:oddVBand="0" w:evenVBand="0" w:oddHBand="0" w:evenHBand="0" w:firstRowFirstColumn="0" w:firstRowLastColumn="0" w:lastRowFirstColumn="0" w:lastRowLastColumn="0"/>
             </w:pPr>
             <w:r>
-              <w:t>3. Il sistema chiede conferma</w:t>
+              <w:t>3. Il sistema chiede l’ID del file da rimuovere</w:t>
+            </w:r>
+          </w:p>
+          <w:p>
+            <w:pPr>
+              <w:cnfStyle w:val="000000000000" w:firstRow="0" w:lastRow="0" w:firstColumn="0" w:lastColumn="0" w:oddVBand="0" w:evenVBand="0" w:oddHBand="0" w:evenHBand="0" w:firstRowFirstColumn="0" w:firstRowLastColumn="0" w:lastRowFirstColumn="0" w:lastRowLastColumn="0"/>
+            </w:pPr>
+            <w:r>
+              <w:t>4</w:t>
+            </w:r>
+            <w:r>
+              <w:t>. Il sistema chiede conferma</w:t>
             </w:r>
             <w:r>
               <w:t xml:space="preserve"> per eliminare la risorsa</w:t>
@@ -798,7 +673,10 @@
               <w:cnfStyle w:val="000000000000" w:firstRow="0" w:lastRow="0" w:firstColumn="0" w:lastColumn="0" w:oddVBand="0" w:evenVBand="0" w:oddHBand="0" w:evenHBand="0" w:firstRowFirstColumn="0" w:firstRowLastColumn="0" w:lastRowFirstColumn="0" w:lastRowLastColumn="0"/>
             </w:pPr>
             <w:r>
-              <w:t xml:space="preserve">4. </w:t>
+              <w:t>5</w:t>
+            </w:r>
+            <w:r>
+              <w:t xml:space="preserve">. </w:t>
             </w:r>
             <w:r>
               <w:t>L’utente</w:t>
@@ -812,7 +690,7 @@
               <w:cnfStyle w:val="000000000000" w:firstRow="0" w:lastRow="0" w:firstColumn="0" w:lastColumn="0" w:oddVBand="0" w:evenVBand="0" w:oddHBand="0" w:evenHBand="0" w:firstRowFirstColumn="0" w:firstRowLastColumn="0" w:lastRowFirstColumn="0" w:lastRowLastColumn="0"/>
             </w:pPr>
             <w:r>
-              <w:t>5</w:t>
+              <w:t>6</w:t>
             </w:r>
             <w:r>
               <w:t>.</w:t>
@@ -890,7 +768,7 @@
               <w:cnfStyle w:val="000000100000" w:firstRow="0" w:lastRow="0" w:firstColumn="0" w:lastColumn="0" w:oddVBand="0" w:evenVBand="0" w:oddHBand="1" w:evenHBand="0" w:firstRowFirstColumn="0" w:firstRowLastColumn="0" w:lastRowFirstColumn="0" w:lastRowLastColumn="0"/>
             </w:pPr>
             <w:r>
-              <w:t>2</w:t>
+              <w:t>3</w:t>
             </w:r>
             <w:r>
               <w:rPr>
@@ -974,10 +852,7 @@
               <w:t>a</w:t>
             </w:r>
             <w:r>
-              <w:t xml:space="preserve">. </w:t>
-            </w:r>
-            <w:r>
-              <w:t>L’utente non conferma la rimozione della risorsa</w:t>
+              <w:t>. L’utente non conferma la rimozione della risorsa</w:t>
             </w:r>
           </w:p>
           <w:p>
@@ -988,10 +863,7 @@
               </w:rPr>
             </w:pPr>
             <w:r>
-              <w:t xml:space="preserve">       Il sistema </w:t>
-            </w:r>
-            <w:r>
-              <w:t>esce dalla sezione “Rimozione risorsa” senza rimuovere nulla</w:t>
+              <w:t xml:space="preserve">       Il sistema esce dalla sezione “Rimozione risorsa” senza rimuovere nulla</w:t>
             </w:r>
           </w:p>
         </w:tc>
@@ -1003,10 +875,7 @@
     <w:p/>
     <w:p/>
     <w:p/>
-    <w:p>
-      <w:bookmarkStart w:id="0" w:name="_GoBack"/>
-      <w:bookmarkEnd w:id="0"/>
-    </w:p>
+    <w:p/>
     <w:tbl>
       <w:tblPr>
         <w:tblStyle w:val="PlainTable11"/>
@@ -1028,7 +897,6 @@
           </w:tcPr>
           <w:p>
             <w:r>
-              <w:lastRenderedPageBreak/>
               <w:t xml:space="preserve">Nome </w:t>
             </w:r>
           </w:p>
@@ -1090,7 +958,11 @@
           </w:tcPr>
           <w:p>
             <w:r>
-              <w:t>Scenario principale</w:t>
+              <w:t xml:space="preserve">Scenario </w:t>
+            </w:r>
+            <w:r>
+              <w:lastRenderedPageBreak/>
+              <w:t>principale</w:t>
             </w:r>
           </w:p>
         </w:tc>
@@ -1103,6 +975,7 @@
               <w:cnfStyle w:val="000000000000" w:firstRow="0" w:lastRow="0" w:firstColumn="0" w:lastColumn="0" w:oddVBand="0" w:evenVBand="0" w:oddHBand="0" w:evenHBand="0" w:firstRowFirstColumn="0" w:firstRowLastColumn="0" w:lastRowFirstColumn="0" w:lastRowLastColumn="0"/>
             </w:pPr>
             <w:r>
+              <w:lastRenderedPageBreak/>
               <w:t xml:space="preserve">1. </w:t>
             </w:r>
             <w:r>
@@ -1126,6 +999,7 @@
               <w:cnfStyle w:val="000000000000" w:firstRow="0" w:lastRow="0" w:firstColumn="0" w:lastColumn="0" w:oddVBand="0" w:evenVBand="0" w:oddHBand="0" w:evenHBand="0" w:firstRowFirstColumn="0" w:firstRowLastColumn="0" w:lastRowFirstColumn="0" w:lastRowLastColumn="0"/>
             </w:pPr>
             <w:r>
+              <w:lastRenderedPageBreak/>
               <w:t>2.</w:t>
             </w:r>
             <w:r>
@@ -1135,16 +1009,7 @@
               <w:t xml:space="preserve">l sistema </w:t>
             </w:r>
             <w:r>
-              <w:t xml:space="preserve">chiede </w:t>
-            </w:r>
-            <w:r>
-              <w:t xml:space="preserve">di definire gradualmente il percorso </w:t>
-            </w:r>
-            <w:r>
-              <w:t>di cui visualizzare i contenuti</w:t>
-            </w:r>
-            <w:r>
-              <w:t>,</w:t>
+              <w:t>chiede di definire gradualmente il percorso di cui visualizzare i contenuti,</w:t>
             </w:r>
             <w:r>
               <w:br/>
@@ -1240,6 +1105,7 @@
               <w:rPr>
                 <w:i/>
               </w:rPr>
+              <w:lastRenderedPageBreak/>
               <w:t>Scenario alternativo</w:t>
             </w:r>
           </w:p>
@@ -3564,7 +3430,7 @@
 </file>
 
 <file path=customXml/itemProps1.xml><?xml version="1.0" encoding="utf-8"?>
-<ds:datastoreItem xmlns:ds="http://schemas.openxmlformats.org/officeDocument/2006/customXml" ds:itemID="{0CC2CD06-F509-4934-BE06-B849E064D720}">
+<ds:datastoreItem xmlns:ds="http://schemas.openxmlformats.org/officeDocument/2006/customXml" ds:itemID="{34ED13A7-027F-4AE4-B61C-FEFAEBC0100F}">
   <ds:schemaRefs>
     <ds:schemaRef ds:uri="http://schemas.openxmlformats.org/officeDocument/2006/bibliography"/>
   </ds:schemaRefs>

</xml_diff>